<commit_message>
changed the decision template from the moving date
</commit_message>
<xml_diff>
--- a/files/templates/Reshenie.docx
+++ b/files/templates/Reshenie.docx
@@ -49,7 +49,7 @@
       <w:pPr>
         <w:pStyle w:val="a3"/>
         <w:spacing w:before="2" w:line="422" w:lineRule="exact"/>
-        <w:ind w:left="791" w:firstLine="7262"/>
+        <w:ind w:left="7200"/>
       </w:pPr>
       <w:r>
         <w:t>{{</w:t>
@@ -61,7 +61,20 @@
         <w:t>}}</w:t>
       </w:r>
       <w:r>
-        <w:t xml:space="preserve"> Единственный учредитель Общества с ограниченной ответственностью "</w:t>
+        <w:t xml:space="preserve"> </w:t>
+      </w:r>
+      <w:r>
+        <w:t xml:space="preserve">     </w:t>
+      </w:r>
+    </w:p>
+    <w:p>
+      <w:pPr>
+        <w:pStyle w:val="a3"/>
+        <w:spacing w:before="2" w:line="422" w:lineRule="exact"/>
+        <w:ind w:firstLine="720"/>
+      </w:pPr>
+      <w:r>
+        <w:t>Единственный учредитель Общества с ограниченной ответственностью "</w:t>
       </w:r>
       <w:r>
         <w:t>{{</w:t>
@@ -76,7 +89,7 @@
         <w:t>}}</w:t>
       </w:r>
       <w:r>
-        <w:t>" -</w:t>
+        <w:t xml:space="preserve">" </w:t>
       </w:r>
     </w:p>
     <w:p>
@@ -798,7 +811,7 @@
       <w:pPr>
         <w:pStyle w:val="a3"/>
         <w:spacing w:before="36"/>
-        <w:ind w:right="212"/>
+        <w:ind w:right="212" w:firstLine="720"/>
         <w:rPr>
           <w:u w:val="single"/>
           <w:lang w:val="en-US"/>

</xml_diff>